<commit_message>
update note on cong_dist.py
</commit_message>
<xml_diff>
--- a/QuickNotesTSim.docx
+++ b/QuickNotesTSim.docx
@@ -128,6 +128,33 @@
       <w:pPr>
         <w:pStyle w:val="ListParagraph"/>
         <w:numPr>
+          <w:ilvl w:val="1"/>
+          <w:numId w:val="1"/>
+        </w:numPr>
+        <w:rPr>
+          <w:rFonts w:ascii="Calibri" w:eastAsia="Times New Roman" w:hAnsi="Calibri" w:cs="Calibri"/>
+          <w:color w:val="000000"/>
+        </w:rPr>
+      </w:pPr>
+      <w:r>
+        <w:rPr>
+          <w:rFonts w:ascii="Calibri" w:eastAsia="Times New Roman" w:hAnsi="Calibri" w:cs="Calibri"/>
+          <w:color w:val="000000"/>
+        </w:rPr>
+        <w:t>cong_dist.py</w:t>
+      </w:r>
+      <w:r>
+        <w:rPr>
+          <w:rFonts w:ascii="Calibri" w:eastAsia="Times New Roman" w:hAnsi="Calibri" w:cs="Calibri"/>
+          <w:color w:val="000000"/>
+        </w:rPr>
+        <w:t xml:space="preserve"> is an OLD METHOD for directly analyzing the congressional district data which was abandoned in favor of using the county level data and performing a match. It might be useful if you find that there is no useable method for matching newer county level data with the newest congressional districts.</w:t>
+      </w:r>
+    </w:p>
+    <w:p>
+      <w:pPr>
+        <w:pStyle w:val="ListParagraph"/>
+        <w:numPr>
           <w:ilvl w:val="0"/>
           <w:numId w:val="1"/>
         </w:numPr>
@@ -143,13 +170,31 @@
         </w:rPr>
         <w:t xml:space="preserve">Use branch </w:t>
       </w:r>
-      <w:r>
-        <w:rPr>
-          <w:rFonts w:ascii="Calibri" w:eastAsia="Times New Roman" w:hAnsi="Calibri" w:cs="Calibri"/>
-          <w:color w:val="000000"/>
-        </w:rPr>
-        <w:t>ame/include_dist</w:t>
-      </w:r>
+      <w:proofErr w:type="spellStart"/>
+      <w:r>
+        <w:rPr>
+          <w:rFonts w:ascii="Calibri" w:eastAsia="Times New Roman" w:hAnsi="Calibri" w:cs="Calibri"/>
+          <w:color w:val="000000"/>
+        </w:rPr>
+        <w:t>ame</w:t>
+      </w:r>
+      <w:proofErr w:type="spellEnd"/>
+      <w:r>
+        <w:rPr>
+          <w:rFonts w:ascii="Calibri" w:eastAsia="Times New Roman" w:hAnsi="Calibri" w:cs="Calibri"/>
+          <w:color w:val="000000"/>
+        </w:rPr>
+        <w:t>/</w:t>
+      </w:r>
+      <w:proofErr w:type="spellStart"/>
+      <w:r>
+        <w:rPr>
+          <w:rFonts w:ascii="Calibri" w:eastAsia="Times New Roman" w:hAnsi="Calibri" w:cs="Calibri"/>
+          <w:color w:val="000000"/>
+        </w:rPr>
+        <w:t>include_dist</w:t>
+      </w:r>
+      <w:proofErr w:type="spellEnd"/>
       <w:r>
         <w:rPr>
           <w:rFonts w:ascii="Calibri" w:eastAsia="Times New Roman" w:hAnsi="Calibri" w:cs="Calibri"/>

</xml_diff>